<commit_message>
Working on the responsivenes of the Home page. All pages created and styled so far. Login works as expected
</commit_message>
<xml_diff>
--- a/NPalej_A00279259.docx
+++ b/NPalej_A00279259.docx
@@ -6445,7 +6445,7 @@
           </mc:Choice>
           <mc:Fallback>
             <w:pict>
-              <v:shape w14:anchorId="3430B407" id="_x0000_s1058" type="#_x0000_t202" style="position:absolute;margin-left:-22.05pt;margin-top:11.05pt;width:29.15pt;height:181.5pt;z-index:251665408;visibility:visible;mso-wrap-style:square;mso-width-percent:0;mso-height-percent:0;mso-wrap-distance-left:9pt;mso-wrap-distance-top:0;mso-wrap-distance-right:9pt;mso-wrap-distance-bottom:0;mso-position-horizontal:right;mso-position-horizontal-relative:margin;mso-position-vertical:absolute;mso-position-vertical-relative:text;mso-width-percent:0;mso-height-percent:0;mso-width-relative:margin;mso-height-relative:margin;v-text-anchor:top" o:gfxdata="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" filled="f" stroked="f">
+              <v:shape w14:anchorId="3430B407" id="_x0000_s1058" type="#_x0000_t202" style="position:absolute;margin-left:-22.05pt;margin-top:11.05pt;width:29.15pt;height:181.5pt;z-index:251665408;visibility:visible;mso-wrap-style:square;mso-width-percent:0;mso-height-percent:0;mso-wrap-distance-left:9pt;mso-wrap-distance-top:0;mso-wrap-distance-right:9pt;mso-wrap-distance-bottom:0;mso-position-horizontal:right;mso-position-horizontal-relative:margin;mso-position-vertical:absolute;mso-position-vertical-relative:text;mso-width-percent:0;mso-height-percent:0;mso-width-relative:margin;mso-height-relative:margin;v-text-anchor:top" o:gfxdata="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" filled="f" stroked="f">
                 <v:textbox>
                   <w:txbxContent>
                     <w:sdt>
@@ -6685,10 +6685,7 @@
                               <w:jc w:val="both"/>
                             </w:pPr>
                             <w:r>
-                              <w:t xml:space="preserve">As a Makeup CEO, I want to </w:t>
-                            </w:r>
-                            <w:r>
-                              <w:t>display all products in a table, so that I can access my stock</w:t>
+                              <w:t>As a Makeup CEO, I want to display all products in a table, so that I can access my stock</w:t>
                             </w:r>
                             <w:r>
                               <w:t>.</w:t>
@@ -6703,9 +6700,6 @@
                               </w:numPr>
                               <w:jc w:val="both"/>
                             </w:pPr>
-                            <w:r>
-                              <w:t xml:space="preserve"> </w:t>
-                            </w:r>
                             <w:r>
                               <w:t>As a Makeup CEO, I want to search for the product by its name</w:t>
                             </w:r>
@@ -6749,7 +6743,10 @@
                               <w:jc w:val="both"/>
                             </w:pPr>
                             <w:r>
-                              <w:t>As a Makeup CEO, I want to delete product so I can keep accurate product list.</w:t>
+                              <w:t xml:space="preserve">As a Makeup CEO, I want to delete product </w:t>
+                            </w:r>
+                            <w:r>
+                              <w:t>that I no longer stock.</w:t>
                             </w:r>
                           </w:p>
                         </w:txbxContent>
@@ -6774,7 +6771,7 @@
           </mc:Choice>
           <mc:Fallback>
             <w:pict>
-              <v:shape w14:anchorId="268084EB" id="_x0000_s1059" type="#_x0000_t202" style="position:absolute;margin-left:0;margin-top:9.4pt;width:419.7pt;height:182.75pt;z-index:251664384;visibility:visible;mso-wrap-style:square;mso-width-percent:0;mso-height-percent:0;mso-wrap-distance-left:9pt;mso-wrap-distance-top:0;mso-wrap-distance-right:9pt;mso-wrap-distance-bottom:0;mso-position-horizontal:left;mso-position-horizontal-relative:margin;mso-position-vertical:absolute;mso-position-vertical-relative:text;mso-width-percent:0;mso-height-percent:0;mso-width-relative:margin;mso-height-relative:margin;v-text-anchor:top" o:gfxdata="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" filled="f" stroked="f">
+              <v:shape w14:anchorId="268084EB" id="_x0000_s1059" type="#_x0000_t202" style="position:absolute;margin-left:0;margin-top:9.4pt;width:419.7pt;height:182.75pt;z-index:251664384;visibility:visible;mso-wrap-style:square;mso-width-percent:0;mso-height-percent:0;mso-wrap-distance-left:9pt;mso-wrap-distance-top:0;mso-wrap-distance-right:9pt;mso-wrap-distance-bottom:0;mso-position-horizontal:left;mso-position-horizontal-relative:margin;mso-position-vertical:absolute;mso-position-vertical-relative:text;mso-width-percent:0;mso-height-percent:0;mso-width-relative:margin;mso-height-relative:margin;v-text-anchor:top" o:gfxdata="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" filled="f" stroked="f">
                 <v:textbox>
                   <w:txbxContent>
                     <w:p>
@@ -6800,10 +6797,7 @@
                         <w:jc w:val="both"/>
                       </w:pPr>
                       <w:r>
-                        <w:t xml:space="preserve">As a Makeup CEO, I want to </w:t>
-                      </w:r>
-                      <w:r>
-                        <w:t>display all products in a table, so that I can access my stock</w:t>
+                        <w:t>As a Makeup CEO, I want to display all products in a table, so that I can access my stock</w:t>
                       </w:r>
                       <w:r>
                         <w:t>.</w:t>
@@ -6818,9 +6812,6 @@
                         </w:numPr>
                         <w:jc w:val="both"/>
                       </w:pPr>
-                      <w:r>
-                        <w:t xml:space="preserve"> </w:t>
-                      </w:r>
                       <w:r>
                         <w:t>As a Makeup CEO, I want to search for the product by its name</w:t>
                       </w:r>
@@ -6864,7 +6855,10 @@
                         <w:jc w:val="both"/>
                       </w:pPr>
                       <w:r>
-                        <w:t>As a Makeup CEO, I want to delete product so I can keep accurate product list.</w:t>
+                        <w:t xml:space="preserve">As a Makeup CEO, I want to delete product </w:t>
+                      </w:r>
+                      <w:r>
+                        <w:t>that I no longer stock.</w:t>
                       </w:r>
                     </w:p>
                   </w:txbxContent>
@@ -7032,7 +7026,16 @@
                               </w:numPr>
                             </w:pPr>
                             <w:r>
-                              <w:t>As a User, I want to be able to edit my details, so that I keep updated information.</w:t>
+                              <w:t>As a User, I want to be able to edit my details, so that I keep information</w:t>
+                            </w:r>
+                            <w:r>
+                              <w:t xml:space="preserve"> </w:t>
+                            </w:r>
+                            <w:r>
+                              <w:t>up to date</w:t>
+                            </w:r>
+                            <w:r>
+                              <w:t>.</w:t>
                             </w:r>
                           </w:p>
                           <w:p>
@@ -7047,7 +7050,7 @@
                               <w:t xml:space="preserve">As a User, I want to be able to </w:t>
                             </w:r>
                             <w:r>
-                              <w:t>delete my account, so that I can no longer user the app.</w:t>
+                              <w:t>delete my account, so that I can no longer use the app.</w:t>
                             </w:r>
                           </w:p>
                           <w:p>
@@ -7125,7 +7128,16 @@
                         </w:numPr>
                       </w:pPr>
                       <w:r>
-                        <w:t>As a User, I want to be able to edit my details, so that I keep updated information.</w:t>
+                        <w:t>As a User, I want to be able to edit my details, so that I keep information</w:t>
+                      </w:r>
+                      <w:r>
+                        <w:t xml:space="preserve"> </w:t>
+                      </w:r>
+                      <w:r>
+                        <w:t>up to date</w:t>
+                      </w:r>
+                      <w:r>
+                        <w:t>.</w:t>
                       </w:r>
                     </w:p>
                     <w:p>
@@ -7140,7 +7152,7 @@
                         <w:t xml:space="preserve">As a User, I want to be able to </w:t>
                       </w:r>
                       <w:r>
-                        <w:t>delete my account, so that I can no longer user the app.</w:t>
+                        <w:t>delete my account, so that I can no longer use the app.</w:t>
                       </w:r>
                     </w:p>
                     <w:p>
@@ -11474,15 +11486,7 @@
       </w:pPr>
       <w:bookmarkStart w:id="26" w:name="_Toc151369286"/>
       <w:r>
-        <w:t>Bug #</w:t>
-      </w:r>
-      <w:proofErr w:type="gramStart"/>
-      <w:r>
-        <w:t>4 :</w:t>
-      </w:r>
-      <w:proofErr w:type="gramEnd"/>
-      <w:r>
-        <w:t xml:space="preserve"> </w:t>
+        <w:t xml:space="preserve">Bug #4 : </w:t>
       </w:r>
       <w:r>
         <w:rPr>

</xml_diff>